<commit_message>
Updated the lore file
</commit_message>
<xml_diff>
--- a/Design and Narrative/Lore.docx
+++ b/Design and Narrative/Lore.docx
@@ -8,6 +8,7 @@
         <w:rPr>
           <w:b/>
           <w:bCs/>
+          <w:u w:val="single"/>
         </w:rPr>
       </w:pPr>
       <w:r>
@@ -17,6 +18,7 @@
         <w:rPr>
           <w:b/>
           <w:bCs/>
+          <w:u w:val="single"/>
         </w:rPr>
         <w:t>GAME LORE</w:t>
       </w:r>
@@ -107,7 +109,13 @@
         <w:br/>
       </w:r>
       <w:r>
-        <w:t>The human society has crumbled to war and the mutants, hungry to eat them alive. With everything destroyed, everyone is fighting to survive. Those remaining seek refuge in abandoned buildings, leftover houses and a constant fight against hunger. The food is hoarded by people and is hard to find and the danger of encountering the mutants always lingers around.</w:t>
+        <w:t xml:space="preserve">The human society has crumbled to war and the </w:t>
+      </w:r>
+      <w:r>
+        <w:t>zombies</w:t>
+      </w:r>
+      <w:r>
+        <w:t>, hungry to eat them alive. With everything destroyed, everyone is fighting to survive. Those remaining seek refuge in abandoned buildings, leftover houses and a constant fight against hunger. The food is hoarded by people and is hard to find and the danger of encountering the mutants always lingers around.</w:t>
       </w:r>
     </w:p>
     <w:p>
@@ -115,15 +123,98 @@
         <w:jc w:val="both"/>
       </w:pPr>
       <w:r>
-        <w:t xml:space="preserve"> </w:t>
-      </w:r>
-      <w:r>
-        <w:br/>
+        <w:t>The robots that were used in the war, run awry and shoot people at sight. With the ongoing zombie o</w:t>
+      </w:r>
+      <w:r>
+        <w:t>utbreak, people have to not only</w:t>
       </w:r>
       <w:bookmarkStart w:id="0" w:name="_GoBack"/>
       <w:bookmarkEnd w:id="0"/>
       <w:r>
+        <w:t xml:space="preserve"> fight the zombies but also encounter these deadly war robots. </w:t>
+      </w:r>
+      <w:r>
         <w:br/>
+      </w:r>
+      <w:r>
+        <w:br/>
+      </w:r>
+      <w:r>
+        <w:rPr>
+          <w:b/>
+          <w:bCs/>
+          <w:u w:val="single"/>
+        </w:rPr>
+        <w:t>Map:</w:t>
+      </w:r>
+      <w:r>
+        <w:rPr>
+          <w:b/>
+          <w:bCs/>
+          <w:u w:val="single"/>
+        </w:rPr>
+        <w:br/>
+      </w:r>
+      <w:r>
+        <w:rPr>
+          <w:b/>
+          <w:bCs/>
+          <w:u w:val="single"/>
+        </w:rPr>
+        <w:br/>
+      </w:r>
+      <w:r>
+        <w:rPr>
+          <w:noProof/>
+        </w:rPr>
+        <w:drawing>
+          <wp:inline distT="0" distB="0" distL="0" distR="0">
+            <wp:extent cx="5935980" cy="2994660"/>
+            <wp:effectExtent l="0" t="0" r="7620" b="0"/>
+            <wp:docPr id="1" name="Picture 1"/>
+            <wp:cNvGraphicFramePr>
+              <a:graphicFrameLocks xmlns:a="http://schemas.openxmlformats.org/drawingml/2006/main" noChangeAspect="1"/>
+            </wp:cNvGraphicFramePr>
+            <a:graphic xmlns:a="http://schemas.openxmlformats.org/drawingml/2006/main">
+              <a:graphicData uri="http://schemas.openxmlformats.org/drawingml/2006/picture">
+                <pic:pic xmlns:pic="http://schemas.openxmlformats.org/drawingml/2006/picture">
+                  <pic:nvPicPr>
+                    <pic:cNvPr id="0" name="Picture 1"/>
+                    <pic:cNvPicPr>
+                      <a:picLocks noChangeAspect="1" noChangeArrowheads="1"/>
+                    </pic:cNvPicPr>
+                  </pic:nvPicPr>
+                  <pic:blipFill>
+                    <a:blip r:embed="rId4" cstate="print">
+                      <a:extLst>
+                        <a:ext uri="{28A0092B-C50C-407E-A947-70E740481C1C}">
+                          <a14:useLocalDpi xmlns:a14="http://schemas.microsoft.com/office/drawing/2010/main" val="0"/>
+                        </a:ext>
+                      </a:extLst>
+                    </a:blip>
+                    <a:srcRect/>
+                    <a:stretch>
+                      <a:fillRect/>
+                    </a:stretch>
+                  </pic:blipFill>
+                  <pic:spPr bwMode="auto">
+                    <a:xfrm>
+                      <a:off x="0" y="0"/>
+                      <a:ext cx="5935980" cy="2994660"/>
+                    </a:xfrm>
+                    <a:prstGeom prst="rect">
+                      <a:avLst/>
+                    </a:prstGeom>
+                    <a:noFill/>
+                    <a:ln>
+                      <a:noFill/>
+                    </a:ln>
+                  </pic:spPr>
+                </pic:pic>
+              </a:graphicData>
+            </a:graphic>
+          </wp:inline>
+        </w:drawing>
       </w:r>
     </w:p>
     <w:sectPr>

</xml_diff>

<commit_message>
Updated the story and lore
</commit_message>
<xml_diff>
--- a/Design and Narrative/Lore.docx
+++ b/Design and Narrative/Lore.docx
@@ -72,6 +72,11 @@
     <w:p>
       <w:pPr>
         <w:jc w:val="both"/>
+        <w:rPr>
+          <w:b/>
+          <w:bCs/>
+          <w:u w:val="single"/>
+        </w:rPr>
       </w:pPr>
       <w:r>
         <w:br/>
@@ -82,32 +87,21 @@
           <w:bCs/>
           <w:u w:val="single"/>
         </w:rPr>
-        <w:t>Today</w:t>
-      </w:r>
-      <w:r>
-        <w:rPr>
-          <w:b/>
-          <w:bCs/>
-          <w:u w:val="single"/>
-        </w:rPr>
-        <w:t xml:space="preserve">: </w:t>
-      </w:r>
-      <w:r>
-        <w:rPr>
-          <w:b/>
-          <w:bCs/>
-          <w:u w:val="single"/>
-        </w:rPr>
-        <w:br/>
-      </w:r>
-      <w:r>
-        <w:rPr>
-          <w:b/>
-          <w:bCs/>
-          <w:u w:val="single"/>
-        </w:rPr>
-        <w:br/>
-      </w:r>
+        <w:t>Wrecked Lands</w:t>
+      </w:r>
+      <w:r>
+        <w:rPr>
+          <w:b/>
+          <w:bCs/>
+          <w:u w:val="single"/>
+        </w:rPr>
+        <w:t>:</w:t>
+      </w:r>
+    </w:p>
+    <w:p>
+      <w:pPr>
+        <w:jc w:val="both"/>
+      </w:pPr>
       <w:r>
         <w:t xml:space="preserve">The human society has crumbled to war and the </w:t>
       </w:r>
@@ -121,6 +115,11 @@
     <w:p>
       <w:pPr>
         <w:jc w:val="both"/>
+        <w:rPr>
+          <w:b/>
+          <w:bCs/>
+          <w:u w:val="single"/>
+        </w:rPr>
       </w:pPr>
       <w:r>
         <w:t>The robots that were used in the war, run awry and shoot people at sight. With the ongoing zombie o</w:t>
@@ -128,8 +127,6 @@
       <w:r>
         <w:t>utbreak, people have to not only</w:t>
       </w:r>
-      <w:bookmarkStart w:id="0" w:name="_GoBack"/>
-      <w:bookmarkEnd w:id="0"/>
       <w:r>
         <w:t xml:space="preserve"> fight the zombies but also encounter these deadly war robots. </w:t>
       </w:r>
@@ -216,6 +213,87 @@
           </wp:inline>
         </w:drawing>
       </w:r>
+    </w:p>
+    <w:p>
+      <w:pPr>
+        <w:jc w:val="both"/>
+        <w:rPr>
+          <w:b/>
+          <w:bCs/>
+          <w:u w:val="single"/>
+        </w:rPr>
+      </w:pPr>
+    </w:p>
+    <w:p>
+      <w:pPr>
+        <w:jc w:val="both"/>
+        <w:rPr>
+          <w:b/>
+          <w:bCs/>
+          <w:u w:val="single"/>
+        </w:rPr>
+      </w:pPr>
+      <w:r>
+        <w:rPr>
+          <w:b/>
+          <w:bCs/>
+          <w:u w:val="single"/>
+        </w:rPr>
+        <w:lastRenderedPageBreak/>
+        <w:t>Red Desert:</w:t>
+      </w:r>
+    </w:p>
+    <w:p>
+      <w:pPr>
+        <w:jc w:val="both"/>
+      </w:pPr>
+      <w:r>
+        <w:t xml:space="preserve">The war and widespread disease and destruction has not even spared the desert. The radiation and the contamination with the “Forever Elixir” has caused the creatures to mutate. These creatures are abundant in the region and now pose a threat to the citizens who want to flee the town. </w:t>
+      </w:r>
+    </w:p>
+    <w:p>
+      <w:pPr>
+        <w:jc w:val="both"/>
+      </w:pPr>
+      <w:r>
+        <w:t xml:space="preserve">The desert area also has a distribution center (factory) for this Elixir which is destroyed by the war and has contaminated the land. </w:t>
+      </w:r>
+    </w:p>
+    <w:p>
+      <w:pPr>
+        <w:jc w:val="both"/>
+        <w:rPr>
+          <w:b/>
+          <w:bCs/>
+          <w:u w:val="single"/>
+        </w:rPr>
+      </w:pPr>
+      <w:r>
+        <w:rPr>
+          <w:b/>
+          <w:bCs/>
+          <w:u w:val="single"/>
+        </w:rPr>
+        <w:t>Ending:</w:t>
+      </w:r>
+      <w:r>
+        <w:rPr>
+          <w:b/>
+          <w:bCs/>
+          <w:u w:val="single"/>
+        </w:rPr>
+        <w:br/>
+      </w:r>
+      <w:r>
+        <w:rPr>
+          <w:b/>
+          <w:bCs/>
+          <w:u w:val="single"/>
+        </w:rPr>
+        <w:br/>
+      </w:r>
+      <w:bookmarkStart w:id="0" w:name="_GoBack"/>
+      <w:bookmarkEnd w:id="0"/>
     </w:p>
     <w:sectPr>
       <w:pgSz w:w="12240" w:h="15840"/>

</xml_diff>

<commit_message>
Added progression outline and new story event
</commit_message>
<xml_diff>
--- a/Design and Narrative/Lore.docx
+++ b/Design and Narrative/Lore.docx
@@ -109,8 +109,16 @@
         <w:t>zombies</w:t>
       </w:r>
       <w:r>
-        <w:t>, hungry to eat them alive. With everything destroyed, everyone is fighting to survive. Those remaining seek refuge in abandoned buildings, leftover houses and a constant fight against hunger. The food is hoarded by people and is hard to find and the danger of encountering the mutants always lingers around.</w:t>
-      </w:r>
+        <w:t xml:space="preserve">, hungry to eat them alive. With everything destroyed, everyone is fighting to survive. Those remaining seek refuge in abandoned buildings, leftover houses and a constant fight against hunger. The food is hoarded by people and is hard to find and the danger of encountering the </w:t>
+      </w:r>
+      <w:r>
+        <w:t>zombies</w:t>
+      </w:r>
+      <w:r>
+        <w:t xml:space="preserve"> always lingers around.</w:t>
+      </w:r>
+      <w:bookmarkStart w:id="0" w:name="_GoBack"/>
+      <w:bookmarkEnd w:id="0"/>
     </w:p>
     <w:p>
       <w:pPr>
@@ -292,8 +300,6 @@
         </w:rPr>
         <w:br/>
       </w:r>
-      <w:bookmarkStart w:id="0" w:name="_GoBack"/>
-      <w:bookmarkEnd w:id="0"/>
     </w:p>
     <w:sectPr>
       <w:pgSz w:w="12240" w:h="15840"/>

</xml_diff>